<commit_message>
From 0.1 to 1.0 version
</commit_message>
<xml_diff>
--- a/output/docx/RF001 - Autenticar Usuario.docx
+++ b/output/docx/RF001 - Autenticar Usuario.docx
@@ -454,7 +454,7 @@
             </w:pPr>
             <w:r>
               <w:rPr/>
-              <w:t>0.1</w:t>
+              <w:t>1.0</w:t>
             </w:r>
           </w:p>
         </w:tc>
@@ -474,7 +474,7 @@
             </w:pPr>
             <w:r>
               <w:rPr/>
-              <w:t>Criacao</w:t>
+              <w:t>Alteracao</w:t>
             </w:r>
           </w:p>
         </w:tc>
@@ -962,7 +962,7 @@
           <w:szCs w:val="24"/>
           <w:u w:val="none"/>
         </w:rPr>
-        <w:t>1. Usuario do Sistema inicia a tela de login atraves da opcao de login no canto superior direito </w:t>
+        <w:t>1. Usuario do Sistema inicia a tela de login atraves da opcao de Login no canto superior direito </w:t>
       </w:r>
     </w:p>
     <w:p>

</xml_diff>

<commit_message>
From 1.3 to 1.4 version
</commit_message>
<xml_diff>
--- a/output/docx/RF001 - Autenticar Usuario.docx
+++ b/output/docx/RF001 - Autenticar Usuario.docx
@@ -962,7 +962,7 @@
           <w:szCs w:val="24"/>
           <w:u w:val="none"/>
         </w:rPr>
-        <w:t>1. Usuario do Sistema inicia a tela de login atraves da opcao de Login no canto superior direito </w:t>
+        <w:t>1. Usuario do Sistema abre a tela de login atraves da opcao de Login no canto superior direito </w:t>
       </w:r>
     </w:p>
     <w:p>
@@ -1137,7 +1137,7 @@
       </w:pPr>
       <w:r>
         <w:rPr/>
-        <w:t>AF[1] – Nome de usuario e previsto pelo navegador</w:t>
+        <w:t>AF[1] – Nome de usuario e preenchido automaticamente pelo navegador</w:t>
       </w:r>
     </w:p>
     <w:p>

</xml_diff>